<commit_message>
Delete the comment and function return
</commit_message>
<xml_diff>
--- a/Calculator program.docx
+++ b/Calculator program.docx
@@ -122,25 +122,7 @@
           <w:sz w:val="28"/>
           <w:szCs w:val="28"/>
         </w:rPr>
-        <w:t xml:space="preserve">s (Addition, Subtraction, Multiplication, Division, Square, square root, </w:t>
-      </w:r>
-      <w:proofErr w:type="gramStart"/>
-      <w:r>
-        <w:rPr>
-          <w:rFonts w:ascii="Times New Roman" w:hAnsi="Times New Roman" w:cs="Times New Roman"/>
-          <w:sz w:val="28"/>
-          <w:szCs w:val="28"/>
-        </w:rPr>
-        <w:t>Exit</w:t>
-      </w:r>
-      <w:proofErr w:type="gramEnd"/>
-      <w:r>
-        <w:rPr>
-          <w:rFonts w:ascii="Times New Roman" w:hAnsi="Times New Roman" w:cs="Times New Roman"/>
-          <w:sz w:val="28"/>
-          <w:szCs w:val="28"/>
-        </w:rPr>
-        <w:t xml:space="preserve"> program (Alert, are you sure you want to exit this program?))</w:t>
+        <w:t>s (Addition, Subtraction, Multiplication, Division, Square, square root, Exit program (Alert, are you sure you want to exit this program?))</w:t>
       </w:r>
     </w:p>
     <w:p>
@@ -400,15 +382,7 @@
           <w:sz w:val="28"/>
           <w:szCs w:val="28"/>
         </w:rPr>
-        <w:t xml:space="preserve">s and display the results. </w:t>
-      </w:r>
-      <w:r>
-        <w:rPr>
-          <w:rFonts w:ascii="Times New Roman" w:hAnsi="Times New Roman" w:cs="Times New Roman"/>
-          <w:sz w:val="28"/>
-          <w:szCs w:val="28"/>
-        </w:rPr>
-        <w:t xml:space="preserve">Comment on the function of each </w:t>
+        <w:t xml:space="preserve">s and display the results. Comment on the function of each </w:t>
       </w:r>
       <w:r>
         <w:rPr>
@@ -598,6 +572,417 @@
           <w:szCs w:val="28"/>
         </w:rPr>
         <w:t>Note: Use line breaks and comments where necessary.</w:t>
+      </w:r>
+    </w:p>
+    <w:p>
+      <w:pPr>
+        <w:pStyle w:val="NoSpacing"/>
+        <w:rPr>
+          <w:rFonts w:ascii="Times New Roman" w:hAnsi="Times New Roman" w:cs="Times New Roman"/>
+          <w:sz w:val="28"/>
+          <w:szCs w:val="28"/>
+        </w:rPr>
+      </w:pPr>
+    </w:p>
+    <w:p>
+      <w:pPr>
+        <w:pStyle w:val="NoSpacing"/>
+        <w:jc w:val="center"/>
+        <w:rPr>
+          <w:rFonts w:ascii="Times New Roman" w:hAnsi="Times New Roman" w:cs="Times New Roman"/>
+          <w:b/>
+          <w:bCs/>
+          <w:sz w:val="28"/>
+          <w:szCs w:val="28"/>
+        </w:rPr>
+      </w:pPr>
+      <w:r>
+        <w:rPr>
+          <w:rFonts w:ascii="Times New Roman" w:hAnsi="Times New Roman" w:cs="Times New Roman"/>
+          <w:b/>
+          <w:bCs/>
+          <w:sz w:val="28"/>
+          <w:szCs w:val="28"/>
+        </w:rPr>
+        <w:t>NOTES AND PROGRESS</w:t>
+      </w:r>
+    </w:p>
+    <w:p>
+      <w:pPr>
+        <w:pStyle w:val="NoSpacing"/>
+        <w:jc w:val="center"/>
+        <w:rPr>
+          <w:rFonts w:ascii="Times New Roman" w:hAnsi="Times New Roman" w:cs="Times New Roman"/>
+          <w:b/>
+          <w:bCs/>
+          <w:sz w:val="28"/>
+          <w:szCs w:val="28"/>
+        </w:rPr>
+      </w:pPr>
+    </w:p>
+    <w:p>
+      <w:pPr>
+        <w:pStyle w:val="NoSpacing"/>
+        <w:rPr>
+          <w:rFonts w:ascii="Times New Roman" w:hAnsi="Times New Roman" w:cs="Times New Roman"/>
+          <w:sz w:val="28"/>
+          <w:szCs w:val="28"/>
+        </w:rPr>
+      </w:pPr>
+      <w:r>
+        <w:rPr>
+          <w:rFonts w:ascii="Times New Roman" w:hAnsi="Times New Roman" w:cs="Times New Roman"/>
+          <w:sz w:val="28"/>
+          <w:szCs w:val="28"/>
+        </w:rPr>
+        <w:t>AREA_OF_IMPROVEMENTS</w:t>
+      </w:r>
+    </w:p>
+    <w:p>
+      <w:pPr>
+        <w:pStyle w:val="NoSpacing"/>
+        <w:rPr>
+          <w:rFonts w:ascii="Times New Roman" w:hAnsi="Times New Roman" w:cs="Times New Roman"/>
+          <w:sz w:val="28"/>
+          <w:szCs w:val="28"/>
+        </w:rPr>
+      </w:pPr>
+      <w:r>
+        <w:rPr>
+          <w:rFonts w:ascii="Times New Roman" w:hAnsi="Times New Roman" w:cs="Times New Roman"/>
+          <w:sz w:val="28"/>
+          <w:szCs w:val="28"/>
+        </w:rPr>
+        <w:t xml:space="preserve">    Instead of running the program over and over without the user's consent. FIXED</w:t>
+      </w:r>
+    </w:p>
+    <w:p>
+      <w:pPr>
+        <w:pStyle w:val="NoSpacing"/>
+        <w:rPr>
+          <w:rFonts w:ascii="Times New Roman" w:hAnsi="Times New Roman" w:cs="Times New Roman"/>
+          <w:sz w:val="28"/>
+          <w:szCs w:val="28"/>
+        </w:rPr>
+      </w:pPr>
+    </w:p>
+    <w:p>
+      <w:pPr>
+        <w:pStyle w:val="NoSpacing"/>
+        <w:rPr>
+          <w:rFonts w:ascii="Times New Roman" w:hAnsi="Times New Roman" w:cs="Times New Roman"/>
+          <w:sz w:val="28"/>
+          <w:szCs w:val="28"/>
+        </w:rPr>
+      </w:pPr>
+      <w:r>
+        <w:rPr>
+          <w:rFonts w:ascii="Times New Roman" w:hAnsi="Times New Roman" w:cs="Times New Roman"/>
+          <w:sz w:val="28"/>
+          <w:szCs w:val="28"/>
+        </w:rPr>
+        <w:t xml:space="preserve">    it will be better to ask the user if they will like to perform another transaction before running it again FIXED</w:t>
+      </w:r>
+    </w:p>
+    <w:p>
+      <w:pPr>
+        <w:pStyle w:val="NoSpacing"/>
+        <w:rPr>
+          <w:rFonts w:ascii="Times New Roman" w:hAnsi="Times New Roman" w:cs="Times New Roman"/>
+          <w:sz w:val="28"/>
+          <w:szCs w:val="28"/>
+        </w:rPr>
+      </w:pPr>
+    </w:p>
+    <w:p>
+      <w:pPr>
+        <w:pStyle w:val="NoSpacing"/>
+        <w:rPr>
+          <w:rFonts w:ascii="Times New Roman" w:hAnsi="Times New Roman" w:cs="Times New Roman"/>
+          <w:sz w:val="28"/>
+          <w:szCs w:val="28"/>
+        </w:rPr>
+      </w:pPr>
+      <w:r>
+        <w:rPr>
+          <w:rFonts w:ascii="Times New Roman" w:hAnsi="Times New Roman" w:cs="Times New Roman"/>
+          <w:sz w:val="28"/>
+          <w:szCs w:val="28"/>
+        </w:rPr>
+        <w:t xml:space="preserve">    If an invalid option is entered into the first question, the program should request for a correct option, it should not proceed. FIXED</w:t>
+      </w:r>
+    </w:p>
+    <w:p>
+      <w:pPr>
+        <w:pStyle w:val="NoSpacing"/>
+        <w:rPr>
+          <w:rFonts w:ascii="Times New Roman" w:hAnsi="Times New Roman" w:cs="Times New Roman"/>
+          <w:sz w:val="28"/>
+          <w:szCs w:val="28"/>
+        </w:rPr>
+      </w:pPr>
+    </w:p>
+    <w:p>
+      <w:pPr>
+        <w:pStyle w:val="NoSpacing"/>
+        <w:rPr>
+          <w:rFonts w:ascii="Times New Roman" w:hAnsi="Times New Roman" w:cs="Times New Roman"/>
+          <w:sz w:val="28"/>
+          <w:szCs w:val="28"/>
+        </w:rPr>
+      </w:pPr>
+      <w:r>
+        <w:rPr>
+          <w:rFonts w:ascii="Times New Roman" w:hAnsi="Times New Roman" w:cs="Times New Roman"/>
+          <w:sz w:val="28"/>
+          <w:szCs w:val="28"/>
+        </w:rPr>
+        <w:t xml:space="preserve">    The "carry_on" function run once, I will like to keep asking "if the user will like to perform another operation after each operation", </w:t>
+      </w:r>
+    </w:p>
+    <w:p>
+      <w:pPr>
+        <w:pStyle w:val="NoSpacing"/>
+        <w:rPr>
+          <w:rFonts w:ascii="Times New Roman" w:hAnsi="Times New Roman" w:cs="Times New Roman"/>
+          <w:sz w:val="28"/>
+          <w:szCs w:val="28"/>
+        </w:rPr>
+      </w:pPr>
+      <w:r>
+        <w:rPr>
+          <w:rFonts w:ascii="Times New Roman" w:hAnsi="Times New Roman" w:cs="Times New Roman"/>
+          <w:sz w:val="28"/>
+          <w:szCs w:val="28"/>
+        </w:rPr>
+        <w:lastRenderedPageBreak/>
+        <w:t xml:space="preserve">    if yes, the program should run, if No, the program should terminate. FIXED</w:t>
+      </w:r>
+    </w:p>
+    <w:p>
+      <w:pPr>
+        <w:pStyle w:val="NoSpacing"/>
+        <w:rPr>
+          <w:rFonts w:ascii="Times New Roman" w:hAnsi="Times New Roman" w:cs="Times New Roman"/>
+          <w:sz w:val="28"/>
+          <w:szCs w:val="28"/>
+        </w:rPr>
+      </w:pPr>
+      <w:r>
+        <w:rPr>
+          <w:rFonts w:ascii="Times New Roman" w:hAnsi="Times New Roman" w:cs="Times New Roman"/>
+          <w:sz w:val="28"/>
+          <w:szCs w:val="28"/>
+        </w:rPr>
+        <w:t xml:space="preserve">    </w:t>
+      </w:r>
+    </w:p>
+    <w:p>
+      <w:pPr>
+        <w:pStyle w:val="NoSpacing"/>
+        <w:rPr>
+          <w:rFonts w:ascii="Times New Roman" w:hAnsi="Times New Roman" w:cs="Times New Roman"/>
+          <w:sz w:val="28"/>
+          <w:szCs w:val="28"/>
+        </w:rPr>
+      </w:pPr>
+    </w:p>
+    <w:p>
+      <w:pPr>
+        <w:pStyle w:val="NoSpacing"/>
+        <w:rPr>
+          <w:rFonts w:ascii="Times New Roman" w:hAnsi="Times New Roman" w:cs="Times New Roman"/>
+          <w:sz w:val="28"/>
+          <w:szCs w:val="28"/>
+        </w:rPr>
+      </w:pPr>
+      <w:r>
+        <w:rPr>
+          <w:rFonts w:ascii="Times New Roman" w:hAnsi="Times New Roman" w:cs="Times New Roman"/>
+          <w:sz w:val="28"/>
+          <w:szCs w:val="28"/>
+        </w:rPr>
+        <w:t xml:space="preserve">    Fix the division error, and complete the function for square root FIXED</w:t>
+      </w:r>
+    </w:p>
+    <w:p>
+      <w:pPr>
+        <w:pStyle w:val="NoSpacing"/>
+        <w:rPr>
+          <w:rFonts w:ascii="Times New Roman" w:hAnsi="Times New Roman" w:cs="Times New Roman"/>
+          <w:sz w:val="28"/>
+          <w:szCs w:val="28"/>
+        </w:rPr>
+      </w:pPr>
+    </w:p>
+    <w:p>
+      <w:pPr>
+        <w:pStyle w:val="NoSpacing"/>
+        <w:rPr>
+          <w:rFonts w:ascii="Times New Roman" w:hAnsi="Times New Roman" w:cs="Times New Roman"/>
+          <w:sz w:val="28"/>
+          <w:szCs w:val="28"/>
+        </w:rPr>
+      </w:pPr>
+      <w:r>
+        <w:rPr>
+          <w:rFonts w:ascii="Times New Roman" w:hAnsi="Times New Roman" w:cs="Times New Roman"/>
+          <w:sz w:val="28"/>
+          <w:szCs w:val="28"/>
+        </w:rPr>
+        <w:t xml:space="preserve">    I am still trying to figure out how to integrate the power and square opration into the calculator.  FIXED </w:t>
+      </w:r>
+    </w:p>
+    <w:p>
+      <w:pPr>
+        <w:pStyle w:val="NoSpacing"/>
+        <w:rPr>
+          <w:rFonts w:ascii="Times New Roman" w:hAnsi="Times New Roman" w:cs="Times New Roman"/>
+          <w:sz w:val="28"/>
+          <w:szCs w:val="28"/>
+        </w:rPr>
+      </w:pPr>
+    </w:p>
+    <w:p>
+      <w:pPr>
+        <w:pStyle w:val="NoSpacing"/>
+        <w:rPr>
+          <w:rFonts w:ascii="Times New Roman" w:hAnsi="Times New Roman" w:cs="Times New Roman"/>
+          <w:sz w:val="28"/>
+          <w:szCs w:val="28"/>
+        </w:rPr>
+      </w:pPr>
+      <w:r>
+        <w:rPr>
+          <w:rFonts w:ascii="Times New Roman" w:hAnsi="Times New Roman" w:cs="Times New Roman"/>
+          <w:sz w:val="28"/>
+          <w:szCs w:val="28"/>
+        </w:rPr>
+        <w:t xml:space="preserve">NOTES  </w:t>
+      </w:r>
+    </w:p>
+    <w:p>
+      <w:pPr>
+        <w:pStyle w:val="NoSpacing"/>
+        <w:rPr>
+          <w:rFonts w:ascii="Times New Roman" w:hAnsi="Times New Roman" w:cs="Times New Roman"/>
+          <w:sz w:val="28"/>
+          <w:szCs w:val="28"/>
+        </w:rPr>
+      </w:pPr>
+      <w:r>
+        <w:rPr>
+          <w:rFonts w:ascii="Times New Roman" w:hAnsi="Times New Roman" w:cs="Times New Roman"/>
+          <w:sz w:val="28"/>
+          <w:szCs w:val="28"/>
+        </w:rPr>
+        <w:t xml:space="preserve">    A converted string case does not work in "IF" statement. So </w:t>
+      </w:r>
+      <w:r>
+        <w:rPr>
+          <w:rFonts w:ascii="Times New Roman" w:hAnsi="Times New Roman" w:cs="Times New Roman"/>
+          <w:sz w:val="28"/>
+          <w:szCs w:val="28"/>
+        </w:rPr>
+        <w:t>I</w:t>
+      </w:r>
+      <w:r>
+        <w:rPr>
+          <w:rFonts w:ascii="Times New Roman" w:hAnsi="Times New Roman" w:cs="Times New Roman"/>
+          <w:sz w:val="28"/>
+          <w:szCs w:val="28"/>
+        </w:rPr>
+        <w:t xml:space="preserve"> have to use "Y" or "y", "N" or "N"</w:t>
+      </w:r>
+    </w:p>
+    <w:p>
+      <w:pPr>
+        <w:pStyle w:val="NoSpacing"/>
+        <w:rPr>
+          <w:rFonts w:ascii="Times New Roman" w:hAnsi="Times New Roman" w:cs="Times New Roman"/>
+          <w:sz w:val="28"/>
+          <w:szCs w:val="28"/>
+        </w:rPr>
+      </w:pPr>
+      <w:r>
+        <w:rPr>
+          <w:rFonts w:ascii="Times New Roman" w:hAnsi="Times New Roman" w:cs="Times New Roman"/>
+          <w:sz w:val="28"/>
+          <w:szCs w:val="28"/>
+        </w:rPr>
+        <w:t xml:space="preserve">   </w:t>
+      </w:r>
+    </w:p>
+    <w:p>
+      <w:pPr>
+        <w:pStyle w:val="NoSpacing"/>
+        <w:rPr>
+          <w:rFonts w:ascii="Times New Roman" w:hAnsi="Times New Roman" w:cs="Times New Roman"/>
+          <w:sz w:val="28"/>
+          <w:szCs w:val="28"/>
+        </w:rPr>
+      </w:pPr>
+      <w:r>
+        <w:rPr>
+          <w:rFonts w:ascii="Times New Roman" w:hAnsi="Times New Roman" w:cs="Times New Roman"/>
+          <w:sz w:val="28"/>
+          <w:szCs w:val="28"/>
+        </w:rPr>
+        <w:t xml:space="preserve">    There is a limit for exponential value in Python. If you input a value that exceeds 4300, the program will return a "ValueError". It also recommends a solution. ValueError: Exceeds the limit (4300) for integer string conversion; use sys.set_int_max_str_digits() to increase the limit</w:t>
+      </w:r>
+    </w:p>
+    <w:p>
+      <w:pPr>
+        <w:pStyle w:val="NoSpacing"/>
+        <w:rPr>
+          <w:rFonts w:ascii="Times New Roman" w:hAnsi="Times New Roman" w:cs="Times New Roman"/>
+          <w:sz w:val="28"/>
+          <w:szCs w:val="28"/>
+        </w:rPr>
+      </w:pPr>
+      <w:r>
+        <w:rPr>
+          <w:rFonts w:ascii="Times New Roman" w:hAnsi="Times New Roman" w:cs="Times New Roman"/>
+          <w:sz w:val="28"/>
+          <w:szCs w:val="28"/>
+        </w:rPr>
+        <w:t xml:space="preserve">    </w:t>
+      </w:r>
+    </w:p>
+    <w:p>
+      <w:pPr>
+        <w:pStyle w:val="NoSpacing"/>
+        <w:rPr>
+          <w:rFonts w:ascii="Times New Roman" w:hAnsi="Times New Roman" w:cs="Times New Roman"/>
+          <w:sz w:val="28"/>
+          <w:szCs w:val="28"/>
+        </w:rPr>
+      </w:pPr>
+      <w:r>
+        <w:rPr>
+          <w:rFonts w:ascii="Times New Roman" w:hAnsi="Times New Roman" w:cs="Times New Roman"/>
+          <w:sz w:val="28"/>
+          <w:szCs w:val="28"/>
+        </w:rPr>
+        <w:t xml:space="preserve">    It does not multiply numbers that begin with zero. It thrown back a syntax error. </w:t>
+      </w:r>
+    </w:p>
+    <w:p>
+      <w:pPr>
+        <w:pStyle w:val="NoSpacing"/>
+        <w:rPr>
+          <w:rFonts w:ascii="Times New Roman" w:hAnsi="Times New Roman" w:cs="Times New Roman"/>
+          <w:sz w:val="28"/>
+          <w:szCs w:val="28"/>
+        </w:rPr>
+      </w:pPr>
+      <w:r>
+        <w:rPr>
+          <w:rFonts w:ascii="Times New Roman" w:hAnsi="Times New Roman" w:cs="Times New Roman"/>
+          <w:sz w:val="28"/>
+          <w:szCs w:val="28"/>
+        </w:rPr>
+        <w:t xml:space="preserve">         SyntaxError: leading zeros in decimal integer literals are not permitted; use an 0o prefix for octal integers</w:t>
       </w:r>
     </w:p>
     <w:p>

</xml_diff>